<commit_message>
Rettet fejl i extract hrm_pro og extract_forerunner samt lavet sammenligningsklassen
</commit_message>
<xml_diff>
--- a/Overvejelser om hvilke datasæt der er brugbare.docx
+++ b/Overvejelser om hvilke datasæt der er brugbare.docx
@@ -25,6 +25,236 @@
     </w:p>
     <w:p>
       <w:pPr>
+        <w:rPr>
+          <w:lang w:val="da-DK"/>
+        </w:rPr>
+      </w:pPr>
+      <w:r>
+        <w:rPr>
+          <w:b/>
+          <w:bCs/>
+          <w:lang w:val="da-DK"/>
+        </w:rPr>
+        <w:t>Forsøgsopsætning og forsøgsbeskrivelse</w:t>
+      </w:r>
+      <w:r>
+        <w:rPr>
+          <w:b/>
+          <w:bCs/>
+          <w:lang w:val="da-DK"/>
+        </w:rPr>
+        <w:br/>
+      </w:r>
+      <w:r>
+        <w:rPr>
+          <w:lang w:val="da-DK"/>
+        </w:rPr>
+        <w:t>Forsøget har til formål at undersøge, hvordan forskellige lydstimuli påvirker pulsen, når denne skal stabiliseres efter et stres stimuli</w:t>
+      </w:r>
+      <w:r>
+        <w:rPr>
+          <w:lang w:val="da-DK"/>
+        </w:rPr>
+        <w:t>. Forsøget har 4 faser, en baselinefase uden stresstest (fase 0), og 3 faser med først en stresstest efterfulgt af 3 interventioner (fase 1,2 og 3)</w:t>
+      </w:r>
+      <w:r>
+        <w:rPr>
+          <w:lang w:val="da-DK"/>
+        </w:rPr>
+        <w:t xml:space="preserve">. </w:t>
+      </w:r>
+      <w:r>
+        <w:rPr>
+          <w:lang w:val="da-DK"/>
+        </w:rPr>
+        <w:t xml:space="preserve">De tre interventioner er hhv. </w:t>
+      </w:r>
+      <w:r>
+        <w:rPr>
+          <w:lang w:val="da-DK"/>
+        </w:rPr>
+        <w:t xml:space="preserve">stilhed, statisk lyd stimuli og </w:t>
+      </w:r>
+      <w:r>
+        <w:rPr>
+          <w:lang w:val="da-DK"/>
+        </w:rPr>
+        <w:t>dynamisk lyd</w:t>
+      </w:r>
+      <w:r>
+        <w:rPr>
+          <w:lang w:val="da-DK"/>
+        </w:rPr>
+        <w:t xml:space="preserve"> </w:t>
+      </w:r>
+      <w:r>
+        <w:rPr>
+          <w:lang w:val="da-DK"/>
+        </w:rPr>
+        <w:t>stimuli</w:t>
+      </w:r>
+      <w:r>
+        <w:rPr>
+          <w:lang w:val="da-DK"/>
+        </w:rPr>
+        <w:t xml:space="preserve">. Lyden er dynamisk på den måde, at den har et tempo på 2% under pulsens </w:t>
+      </w:r>
+      <w:proofErr w:type="spellStart"/>
+      <w:r>
+        <w:rPr>
+          <w:lang w:val="da-DK"/>
+        </w:rPr>
+        <w:t>bpm</w:t>
+      </w:r>
+      <w:proofErr w:type="spellEnd"/>
+      <w:r>
+        <w:rPr>
+          <w:lang w:val="da-DK"/>
+        </w:rPr>
+        <w:t xml:space="preserve">. </w:t>
+      </w:r>
+      <w:r>
+        <w:rPr>
+          <w:lang w:val="da-DK"/>
+        </w:rPr>
+        <w:t>Forsøget skal kigge på 2 parametre: 1) tiden der gik fra stresstesten sluttede til pulsen nåede et stabilt niveau</w:t>
+      </w:r>
+      <w:r>
+        <w:rPr>
+          <w:lang w:val="da-DK"/>
+        </w:rPr>
+        <w:t xml:space="preserve"> (stabiliseringstiden)</w:t>
+      </w:r>
+      <w:r>
+        <w:rPr>
+          <w:lang w:val="da-DK"/>
+        </w:rPr>
+        <w:t xml:space="preserve"> og 2) </w:t>
+      </w:r>
+      <w:r>
+        <w:rPr>
+          <w:lang w:val="da-DK"/>
+        </w:rPr>
+        <w:t xml:space="preserve">slutpulsen. Herefter skulle der ses på forskellen mellem de 3interventioner i både stabiliseringstid og slutpulsen.  Hypotesen er, at den dynamiske musik sænker pulsen hurtigere og til et lavere niveau. </w:t>
+      </w:r>
+      <w:r>
+        <w:rPr>
+          <w:lang w:val="da-DK"/>
+        </w:rPr>
+        <w:br/>
+        <w:t xml:space="preserve">For at forsøget har kunnet lade sig gøre skulle, var det essentielt at kunne tilgå en realtidspuls. Flere </w:t>
+      </w:r>
+      <w:proofErr w:type="spellStart"/>
+      <w:r>
+        <w:rPr>
+          <w:lang w:val="da-DK"/>
+        </w:rPr>
+        <w:t>wearables</w:t>
+      </w:r>
+      <w:proofErr w:type="spellEnd"/>
+      <w:r>
+        <w:rPr>
+          <w:lang w:val="da-DK"/>
+        </w:rPr>
+        <w:t xml:space="preserve"> er blevet undersøgt, men det var kun muligt </w:t>
+      </w:r>
+      <w:r>
+        <w:rPr>
+          <w:lang w:val="da-DK"/>
+        </w:rPr>
+        <w:t xml:space="preserve">at tilgå realtidsdata gennem </w:t>
+      </w:r>
+      <w:r>
+        <w:rPr>
+          <w:lang w:val="da-DK"/>
+        </w:rPr>
+        <w:t xml:space="preserve">et </w:t>
+      </w:r>
+      <w:r>
+        <w:rPr>
+          <w:lang w:val="da-DK"/>
+        </w:rPr>
+        <w:t>sensor-</w:t>
+      </w:r>
+      <w:r>
+        <w:rPr>
+          <w:lang w:val="da-DK"/>
+        </w:rPr>
+        <w:t xml:space="preserve">testkit fra </w:t>
+      </w:r>
+      <w:proofErr w:type="spellStart"/>
+      <w:r>
+        <w:rPr>
+          <w:lang w:val="da-DK"/>
+        </w:rPr>
+        <w:t>maxim</w:t>
+      </w:r>
+      <w:proofErr w:type="spellEnd"/>
+      <w:r>
+        <w:rPr>
+          <w:lang w:val="da-DK"/>
+        </w:rPr>
+        <w:t xml:space="preserve"> kaldet MAXREFDS103. Dette er et armbånd der bruger PPG metoden til at beregne data som RR-værdier, HR ogSPO</w:t>
+      </w:r>
+      <w:r>
+        <w:rPr>
+          <w:vertAlign w:val="subscript"/>
+          <w:lang w:val="da-DK"/>
+        </w:rPr>
+        <w:t>2</w:t>
+      </w:r>
+      <w:r>
+        <w:rPr>
+          <w:lang w:val="da-DK"/>
+        </w:rPr>
+        <w:t>. Denne blev undersøgt i forhold til pålidelighed</w:t>
+      </w:r>
+      <w:r>
+        <w:rPr>
+          <w:lang w:val="da-DK"/>
+        </w:rPr>
+        <w:t xml:space="preserve">, men primært undersøgt i stillesiddende tilstand, og dermed ikke efter høj fysisk aktivitet. Disse prætests har vist, at MAXREFDES103 havde høj overensstemmelse med en EKG-måler, og derfor blev det vurderet, at MAXREFDES103 kunne bruges som realtidssensor til forsøget. </w:t>
+      </w:r>
+    </w:p>
+    <w:p>
+      <w:pPr>
+        <w:rPr>
+          <w:lang w:val="da-DK"/>
+        </w:rPr>
+      </w:pPr>
+      <w:r>
+        <w:rPr>
+          <w:lang w:val="da-DK"/>
+        </w:rPr>
+        <w:t xml:space="preserve">Resultaterne viser </w:t>
+      </w:r>
+      <w:r>
+        <w:rPr>
+          <w:lang w:val="da-DK"/>
+        </w:rPr>
+        <w:t>dog, at MAXREFDES103 i nogle tilfælde har et pulsforløb</w:t>
+      </w:r>
+      <w:r>
+        <w:rPr>
+          <w:lang w:val="da-DK"/>
+        </w:rPr>
+        <w:t>,</w:t>
+      </w:r>
+      <w:r>
+        <w:rPr>
+          <w:lang w:val="da-DK"/>
+        </w:rPr>
+        <w:t xml:space="preserve"> der er meget langt fra det forventede. Dette er uddybet nedenfor. Udfordringen ligger nu i, at bruge disse data ti</w:t>
+      </w:r>
+      <w:r>
+        <w:rPr>
+          <w:lang w:val="da-DK"/>
+        </w:rPr>
+        <w:t xml:space="preserve">l at vurdere stabiliseringstiden og slutpulsen. </w:t>
+      </w:r>
+    </w:p>
+    <w:p>
+      <w:pPr>
         <w:keepNext/>
         <w:spacing w:after="0"/>
         <w:rPr>
@@ -44,13 +274,132 @@
           <w:lang w:val="da-DK"/>
         </w:rPr>
         <w:br/>
-        <w:t>Ser man overordnet på datasættene er det HRM-pro der giver data, der stemmer mest overens med det forventede. Det er forventet at pulsen går fra høj til lav</w:t>
-      </w:r>
-      <w:r>
-        <w:rPr>
-          <w:lang w:val="da-DK"/>
-        </w:rPr>
-        <w:t xml:space="preserve"> over en periode på 0,5 min – 2 min. Det forventelige udseende er il</w:t>
+      </w:r>
+      <w:r>
+        <w:rPr>
+          <w:u w:val="single"/>
+          <w:lang w:val="da-DK"/>
+        </w:rPr>
+        <w:t>Om figurerne:</w:t>
+      </w:r>
+      <w:r>
+        <w:rPr>
+          <w:lang w:val="da-DK"/>
+        </w:rPr>
+        <w:t xml:space="preserve"> Alle figurer viser data af interventionsperioden, og dermed ikke pulsdata fra selve stresstesten. Data i figurerne viser altså udelukkende pulsudviklingen fra stresstesten er afsluttet, og forsøgspersonen sætter sig i en stol med høretelefoner på. </w:t>
+      </w:r>
+      <w:r>
+        <w:rPr>
+          <w:lang w:val="da-DK"/>
+        </w:rPr>
+        <w:t xml:space="preserve">For alle figurer gøres </w:t>
+      </w:r>
+      <w:r>
+        <w:rPr>
+          <w:lang w:val="da-DK"/>
+        </w:rPr>
+        <w:t xml:space="preserve">også </w:t>
+      </w:r>
+      <w:r>
+        <w:rPr>
+          <w:lang w:val="da-DK"/>
+        </w:rPr>
+        <w:t>opmærksom på 2. aksen, der er forskellig for hver individuel fase, autoskalleret efter max og minimum puls i datasættene</w:t>
+      </w:r>
+    </w:p>
+    <w:p>
+      <w:pPr>
+        <w:spacing w:before="240"/>
+        <w:rPr>
+          <w:lang w:val="da-DK"/>
+        </w:rPr>
+      </w:pPr>
+      <w:r>
+        <w:rPr>
+          <w:u w:val="single"/>
+          <w:lang w:val="da-DK"/>
+        </w:rPr>
+        <w:t>Om datasættende</w:t>
+      </w:r>
+      <w:r>
+        <w:rPr>
+          <w:lang w:val="da-DK"/>
+        </w:rPr>
+        <w:t xml:space="preserve">: </w:t>
+      </w:r>
+      <w:r>
+        <w:rPr>
+          <w:lang w:val="da-DK"/>
+        </w:rPr>
+        <w:t>Ser man overordnet på datasættene</w:t>
+      </w:r>
+      <w:r>
+        <w:rPr>
+          <w:lang w:val="da-DK"/>
+        </w:rPr>
+        <w:t>,</w:t>
+      </w:r>
+      <w:r>
+        <w:rPr>
+          <w:lang w:val="da-DK"/>
+        </w:rPr>
+        <w:t xml:space="preserve"> er det HRM-pro</w:t>
+      </w:r>
+      <w:r>
+        <w:rPr>
+          <w:lang w:val="da-DK"/>
+        </w:rPr>
+        <w:t>,</w:t>
+      </w:r>
+      <w:r>
+        <w:rPr>
+          <w:lang w:val="da-DK"/>
+        </w:rPr>
+        <w:t xml:space="preserve"> der giver data, der stemmer mest overens med det forventede</w:t>
+      </w:r>
+      <w:r>
+        <w:rPr>
+          <w:lang w:val="da-DK"/>
+        </w:rPr>
+        <w:t xml:space="preserve"> pulsforløb</w:t>
+      </w:r>
+      <w:r>
+        <w:rPr>
+          <w:lang w:val="da-DK"/>
+        </w:rPr>
+        <w:t>. Det er forventet at pulsen går fra høj til lav</w:t>
+      </w:r>
+      <w:r>
+        <w:rPr>
+          <w:lang w:val="da-DK"/>
+        </w:rPr>
+        <w:t xml:space="preserve"> over en periode på </w:t>
+      </w:r>
+      <w:r>
+        <w:rPr>
+          <w:lang w:val="da-DK"/>
+        </w:rPr>
+        <w:t xml:space="preserve">30 </w:t>
+      </w:r>
+      <w:proofErr w:type="spellStart"/>
+      <w:r>
+        <w:rPr>
+          <w:lang w:val="da-DK"/>
+        </w:rPr>
+        <w:t>sek</w:t>
+      </w:r>
+      <w:proofErr w:type="spellEnd"/>
+      <w:r>
+        <w:rPr>
+          <w:lang w:val="da-DK"/>
+        </w:rPr>
+        <w:t xml:space="preserve"> -</w:t>
+      </w:r>
+      <w:r>
+        <w:rPr>
+          <w:lang w:val="da-DK"/>
+        </w:rPr>
+        <w:t xml:space="preserve"> 2 min. Det forventelige udseende er il</w:t>
       </w:r>
       <w:r>
         <w:rPr>
@@ -76,11 +425,19 @@
         </w:rPr>
         <w:t>-</w:t>
       </w:r>
-      <w:r>
-        <w:rPr>
-          <w:lang w:val="da-DK"/>
-        </w:rPr>
-        <w:t xml:space="preserve">setuppet. </w:t>
+      <w:proofErr w:type="spellStart"/>
+      <w:r>
+        <w:rPr>
+          <w:lang w:val="da-DK"/>
+        </w:rPr>
+        <w:t>setuppet</w:t>
+      </w:r>
+      <w:proofErr w:type="spellEnd"/>
+      <w:r>
+        <w:rPr>
+          <w:lang w:val="da-DK"/>
+        </w:rPr>
+        <w:t xml:space="preserve">. </w:t>
       </w:r>
       <w:r>
         <w:rPr>
@@ -121,7 +478,7 @@
                     </pic:cNvPicPr>
                   </pic:nvPicPr>
                   <pic:blipFill rotWithShape="1">
-                    <a:blip r:embed="rId5" cstate="print">
+                    <a:blip r:embed="rId7" cstate="print">
                       <a:extLst>
                         <a:ext uri="{28A0092B-C50C-407E-A947-70E740481C1C}">
                           <a14:useLocalDpi xmlns:a14="http://schemas.microsoft.com/office/drawing/2010/main" val="0"/>
@@ -213,13 +570,40 @@
         <w:rPr>
           <w:lang w:val="da-DK"/>
         </w:rPr>
+        <w:lastRenderedPageBreak/>
         <w:t>Ser man grafisk på de opsamlede data er dette ikke altid tilfælde</w:t>
       </w:r>
       <w:r>
         <w:rPr>
           <w:lang w:val="da-DK"/>
         </w:rPr>
-        <w:t xml:space="preserve">t for alle sensorerne. Det er altid tilfældet med bryststrappen, HRM-Pro, men desværre meget vekslende med MAXREFDES103. Dette er uheldigt, da tempoet i musikken styres af MAXREFDES103. Dette betyder, at vi i mange tilfælde ikke kan bruge MAXREFDES103 data til vurdering af stabilitetstidspunkt, da pulsen ikke altid kommer op i et højt niveau. Et eksempel på dette ses i figur 2. </w:t>
+        <w:t xml:space="preserve">t for alle sensorerne. Det er altid tilfældet med </w:t>
+      </w:r>
+      <w:proofErr w:type="spellStart"/>
+      <w:r>
+        <w:rPr>
+          <w:lang w:val="da-DK"/>
+        </w:rPr>
+        <w:t>bryststrappen</w:t>
+      </w:r>
+      <w:proofErr w:type="spellEnd"/>
+      <w:r>
+        <w:rPr>
+          <w:lang w:val="da-DK"/>
+        </w:rPr>
+        <w:t xml:space="preserve">, HRM-Pro, men desværre meget vekslende med MAXREFDES103. Dette er uheldigt, da tempoet i musikken styres af MAXREFDES103. Dette betyder, at vi i mange tilfælde ikke kan bruge MAXREFDES103 data til vurdering af stabilitetstidspunkt, da pulsen ikke altid kommer op i et højt niveau. Et eksempel på dette ses i figur 2. </w:t>
+      </w:r>
+      <w:r>
+        <w:rPr>
+          <w:lang w:val="da-DK"/>
+        </w:rPr>
+        <w:t xml:space="preserve">Under fase 1 og 3 når pulsen et højt niveau før den falder igen, men dette er ikke tilfældet </w:t>
+      </w:r>
+      <w:r>
+        <w:rPr>
+          <w:lang w:val="da-DK"/>
+        </w:rPr>
+        <w:t xml:space="preserve">i fase 2. </w:t>
       </w:r>
       <w:r>
         <w:rPr>
@@ -244,7 +628,7 @@
                     </pic:cNvPicPr>
                   </pic:nvPicPr>
                   <pic:blipFill rotWithShape="1">
-                    <a:blip r:embed="rId6" cstate="print">
+                    <a:blip r:embed="rId8" cstate="print">
                       <a:extLst>
                         <a:ext uri="{28A0092B-C50C-407E-A947-70E740481C1C}">
                           <a14:useLocalDpi xmlns:a14="http://schemas.microsoft.com/office/drawing/2010/main" val="0"/>
@@ -335,7 +719,7 @@
           <w:bCs/>
           <w:lang w:val="da-DK"/>
         </w:rPr>
-        <w:t>Kriterier:</w:t>
+        <w:t>Udfordringen og mulige forslag</w:t>
       </w:r>
       <w:r>
         <w:rPr>
@@ -349,26 +733,218 @@
         <w:rPr>
           <w:lang w:val="da-DK"/>
         </w:rPr>
-        <w:t xml:space="preserve">Formålet med forsøget er at undersøge, om musik, der har et tempo på 2% under pulsen, har en mere </w:t>
+        <w:t xml:space="preserve">Formålet med forsøget er </w:t>
+      </w:r>
+      <w:r>
+        <w:rPr>
+          <w:lang w:val="da-DK"/>
+        </w:rPr>
+        <w:t xml:space="preserve">som sagt </w:t>
+      </w:r>
+      <w:r>
+        <w:rPr>
+          <w:lang w:val="da-DK"/>
+        </w:rPr>
+        <w:t xml:space="preserve">at undersøge, om musik, der har et tempo på 2% under pulsen, har en mere positiv virkning på pulsen end statisk musik og stilhed. Med positiv virkning menes at pulsen stabiliseres hurtigere samt falder til et lavere niveau. Den dynamiske musik styres af </w:t>
+      </w:r>
+      <w:r>
+        <w:rPr>
+          <w:lang w:val="da-DK"/>
+        </w:rPr>
+        <w:t xml:space="preserve">pulsen fra </w:t>
+      </w:r>
+      <w:r>
+        <w:rPr>
+          <w:lang w:val="da-DK"/>
+        </w:rPr>
+        <w:t>MAXREFDES</w:t>
+      </w:r>
+      <w:r>
+        <w:rPr>
+          <w:lang w:val="da-DK"/>
+        </w:rPr>
+        <w:t>103, og derfor er det meget vigtigt, at</w:t>
+      </w:r>
+      <w:r>
+        <w:rPr>
+          <w:lang w:val="da-DK"/>
+        </w:rPr>
+        <w:t xml:space="preserve"> </w:t>
+      </w:r>
+      <w:r>
+        <w:rPr>
+          <w:lang w:val="da-DK"/>
+        </w:rPr>
+        <w:t>MAXREFDES</w:t>
+      </w:r>
+      <w:r>
+        <w:rPr>
+          <w:lang w:val="da-DK"/>
+        </w:rPr>
+        <w:t>103 giver pålidelige data</w:t>
+      </w:r>
+      <w:r>
+        <w:rPr>
+          <w:lang w:val="da-DK"/>
+        </w:rPr>
+        <w:t>,</w:t>
+      </w:r>
+      <w:r>
+        <w:rPr>
+          <w:lang w:val="da-DK"/>
+        </w:rPr>
+        <w:t xml:space="preserve"> særligt under de dynamiske </w:t>
+      </w:r>
+      <w:r>
+        <w:rPr>
+          <w:lang w:val="da-DK"/>
+        </w:rPr>
+        <w:t xml:space="preserve">faser. Hvis ikke dette er tilfældet, så kan vi ikke regne med, at musikken har fulgt pulsen, og dermed har lagt 2% lavere end pulsen. Derfor bør </w:t>
+      </w:r>
+      <w:r>
+        <w:rPr>
+          <w:lang w:val="da-DK"/>
+        </w:rPr>
+        <w:t>upålidelig</w:t>
+      </w:r>
+      <w:r>
+        <w:rPr>
+          <w:lang w:val="da-DK"/>
+        </w:rPr>
+        <w:t>e</w:t>
+      </w:r>
+      <w:r>
+        <w:rPr>
+          <w:lang w:val="da-DK"/>
+        </w:rPr>
+        <w:t xml:space="preserve"> data fra MAXREFDES103 </w:t>
+      </w:r>
+      <w:r>
+        <w:rPr>
+          <w:lang w:val="da-DK"/>
+        </w:rPr>
+        <w:t>i</w:t>
+      </w:r>
+      <w:r>
+        <w:rPr>
+          <w:lang w:val="da-DK"/>
+        </w:rPr>
+        <w:t>kke</w:t>
+      </w:r>
+      <w:r>
+        <w:rPr>
+          <w:lang w:val="da-DK"/>
+        </w:rPr>
+        <w:t xml:space="preserve"> bruges. </w:t>
+      </w:r>
+      <w:r>
+        <w:rPr>
+          <w:lang w:val="da-DK"/>
+        </w:rPr>
+        <w:t xml:space="preserve">Hvis MAXREFDES103 derimod kun giver pålidelige data i den dynamiske fase, og ikke </w:t>
+      </w:r>
+      <w:r>
+        <w:rPr>
+          <w:lang w:val="da-DK"/>
+        </w:rPr>
+        <w:t>i de øvrige 2 faser, så kan man vælge data fra en mere pålidelig sensor</w:t>
+      </w:r>
+      <w:r>
+        <w:rPr>
+          <w:lang w:val="da-DK"/>
+        </w:rPr>
+        <w:t xml:space="preserve">. Dermed kan </w:t>
+      </w:r>
+      <w:r>
+        <w:rPr>
+          <w:lang w:val="da-DK"/>
+        </w:rPr>
+        <w:t xml:space="preserve">stabiliseringstider og </w:t>
+      </w:r>
+      <w:r>
+        <w:rPr>
+          <w:lang w:val="da-DK"/>
+        </w:rPr>
+        <w:t>slutpuls</w:t>
+      </w:r>
+      <w:r>
+        <w:rPr>
+          <w:lang w:val="da-DK"/>
+        </w:rPr>
+        <w:t xml:space="preserve"> </w:t>
+      </w:r>
+      <w:r>
+        <w:rPr>
+          <w:lang w:val="da-DK"/>
+        </w:rPr>
+        <w:t xml:space="preserve">sammenlignes </w:t>
+      </w:r>
+      <w:r>
+        <w:rPr>
+          <w:lang w:val="da-DK"/>
+        </w:rPr>
+        <w:t xml:space="preserve">gennem data fra en anden sensor, eks HRM-pro. </w:t>
+      </w:r>
+      <w:r>
+        <w:rPr>
+          <w:lang w:val="da-DK"/>
+        </w:rPr>
+        <w:t xml:space="preserve">Et eksempel på dette kunne være eksemplet i figur 2. Her </w:t>
+      </w:r>
+      <w:r>
+        <w:rPr>
+          <w:lang w:val="da-DK"/>
+        </w:rPr>
+        <w:t>er</w:t>
+      </w:r>
+      <w:r>
+        <w:rPr>
+          <w:lang w:val="da-DK"/>
+        </w:rPr>
+        <w:t xml:space="preserve"> fase 1 </w:t>
+      </w:r>
+      <w:r>
+        <w:rPr>
+          <w:lang w:val="da-DK"/>
+        </w:rPr>
+        <w:t>dynamisk musikintervention</w:t>
+      </w:r>
+      <w:r>
+        <w:rPr>
+          <w:lang w:val="da-DK"/>
+        </w:rPr>
+        <w:t>, fase 2 statisk musik</w:t>
+      </w:r>
+      <w:r>
+        <w:rPr>
+          <w:lang w:val="da-DK"/>
+        </w:rPr>
+        <w:t>intervention</w:t>
+      </w:r>
+      <w:r>
+        <w:rPr>
+          <w:lang w:val="da-DK"/>
+        </w:rPr>
+        <w:t xml:space="preserve"> og fase 3 </w:t>
+      </w:r>
+      <w:r>
+        <w:rPr>
+          <w:lang w:val="da-DK"/>
+        </w:rPr>
+        <w:t>stilhed</w:t>
+      </w:r>
+      <w:r>
+        <w:rPr>
+          <w:lang w:val="da-DK"/>
+        </w:rPr>
+        <w:t xml:space="preserve">. Da MAXREFDES103 </w:t>
       </w:r>
       <w:r>
         <w:rPr>
           <w:lang w:val="da-DK"/>
         </w:rPr>
         <w:lastRenderedPageBreak/>
-        <w:t xml:space="preserve">positiv virkning på pulsen end statisk musik og stilhed. Med positiv virkning menes at pulsen stabiliseres hurtigere samt falder til et lavere niveau. Den dynamiske musik styres af </w:t>
-      </w:r>
-      <w:r>
-        <w:rPr>
-          <w:lang w:val="da-DK"/>
-        </w:rPr>
-        <w:t>MAXREFDES</w:t>
-      </w:r>
-      <w:r>
-        <w:rPr>
-          <w:lang w:val="da-DK"/>
-        </w:rPr>
-        <w:t>103, og derfor er det meget vigtigt, at</w:t>
+        <w:t>og HRM-Pro er</w:t>
       </w:r>
       <w:r>
         <w:rPr>
@@ -380,97 +956,25 @@
         <w:rPr>
           <w:lang w:val="da-DK"/>
         </w:rPr>
-        <w:t>MAXREFDES</w:t>
-      </w:r>
-      <w:r>
-        <w:rPr>
-          <w:lang w:val="da-DK"/>
-        </w:rPr>
-        <w:t xml:space="preserve">103 giver pålidelige data særligt under de dynamiske </w:t>
-      </w:r>
-      <w:r>
-        <w:rPr>
-          <w:lang w:val="da-DK"/>
-        </w:rPr>
-        <w:t xml:space="preserve">faser. Hvis ikke dette er tilfældet, så kan vi ikke regne med, at musikken har fulgt pulsen, og dermed har lagt 2% lavere end pulsen. Derfor bør </w:t>
-      </w:r>
-      <w:r>
-        <w:rPr>
-          <w:lang w:val="da-DK"/>
-        </w:rPr>
-        <w:t>upålidelig</w:t>
-      </w:r>
-      <w:r>
-        <w:rPr>
-          <w:lang w:val="da-DK"/>
-        </w:rPr>
-        <w:t>e</w:t>
-      </w:r>
-      <w:r>
-        <w:rPr>
-          <w:lang w:val="da-DK"/>
-        </w:rPr>
-        <w:t xml:space="preserve"> data fra MAXREFDES103 </w:t>
-      </w:r>
-      <w:r>
-        <w:rPr>
-          <w:lang w:val="da-DK"/>
-        </w:rPr>
-        <w:t>i</w:t>
-      </w:r>
-      <w:r>
-        <w:rPr>
-          <w:lang w:val="da-DK"/>
-        </w:rPr>
-        <w:t>kke</w:t>
-      </w:r>
-      <w:r>
-        <w:rPr>
-          <w:lang w:val="da-DK"/>
-        </w:rPr>
-        <w:t xml:space="preserve"> bruges. </w:t>
-      </w:r>
-      <w:r>
-        <w:rPr>
-          <w:lang w:val="da-DK"/>
-        </w:rPr>
-        <w:t xml:space="preserve">Hvis MAXREFDES103 derimod kun giver pålidelige data i den dynamiske fase, og ikke </w:t>
-      </w:r>
-      <w:r>
-        <w:rPr>
-          <w:lang w:val="da-DK"/>
-        </w:rPr>
-        <w:t>i de øvrige 2 faser, så kan man vælge data fra en mere pålidelig sensor</w:t>
-      </w:r>
-      <w:r>
-        <w:rPr>
-          <w:lang w:val="da-DK"/>
-        </w:rPr>
-        <w:t xml:space="preserve">. Dermed kan </w:t>
-      </w:r>
-      <w:r>
-        <w:rPr>
-          <w:lang w:val="da-DK"/>
-        </w:rPr>
-        <w:t xml:space="preserve">stabiliseringstider og niveau </w:t>
-      </w:r>
-      <w:r>
-        <w:rPr>
-          <w:lang w:val="da-DK"/>
-        </w:rPr>
-        <w:t xml:space="preserve">sammenlignes </w:t>
-      </w:r>
-      <w:r>
-        <w:rPr>
-          <w:lang w:val="da-DK"/>
-        </w:rPr>
-        <w:t xml:space="preserve">gennem data fra en anden sensor, eks HRM-pro. </w:t>
-      </w:r>
-      <w:r>
-        <w:rPr>
-          <w:lang w:val="da-DK"/>
-        </w:rPr>
-        <w:t xml:space="preserve">Et eksempel på dette kunne være eksemplet i figur 2. Her kunne fase 1 være stilhed, fase 2 statisk musik og fase 3 dynamisk musik. Da MAXREFDES103 og HRM-Pro er enige i Fase 1 og 3, så kan man med fordel bruge </w:t>
+        <w:t xml:space="preserve">relativt </w:t>
+      </w:r>
+      <w:r>
+        <w:rPr>
+          <w:lang w:val="da-DK"/>
+        </w:rPr>
+        <w:t>enige i Fase 1 og 3, så kan man</w:t>
+      </w:r>
+      <w:r>
+        <w:rPr>
+          <w:lang w:val="da-DK"/>
+        </w:rPr>
+        <w:t xml:space="preserve"> måske </w:t>
+      </w:r>
+      <w:r>
+        <w:rPr>
+          <w:lang w:val="da-DK"/>
+        </w:rPr>
+        <w:t xml:space="preserve">bruge </w:t>
       </w:r>
       <w:r>
         <w:rPr>
@@ -502,7 +1006,31 @@
         <w:rPr>
           <w:lang w:val="da-DK"/>
         </w:rPr>
-        <w:t xml:space="preserve">Med den ovenstående tilgang bliver der 6 brugbare dataopsamlinger, herunder Testperson 5, 8, 11, 12, 13 og 14. Hvis man udelukkende vælger at bruge data, hvor MAXREFDES103 har været stabil gennem alle faserne, så efterlader dette datasæt 5 som eneste brugbare datasæt. </w:t>
+        <w:t xml:space="preserve">Med den ovenstående tilgang bliver der </w:t>
+      </w:r>
+      <w:r>
+        <w:rPr>
+          <w:lang w:val="da-DK"/>
+        </w:rPr>
+        <w:t>7</w:t>
+      </w:r>
+      <w:r>
+        <w:rPr>
+          <w:lang w:val="da-DK"/>
+        </w:rPr>
+        <w:t xml:space="preserve"> brugbare dataopsamlinger, herunder Testperson 5, 8,</w:t>
+      </w:r>
+      <w:r>
+        <w:rPr>
+          <w:lang w:val="da-DK"/>
+        </w:rPr>
+        <w:t xml:space="preserve"> 9,</w:t>
+      </w:r>
+      <w:r>
+        <w:rPr>
+          <w:lang w:val="da-DK"/>
+        </w:rPr>
+        <w:t xml:space="preserve"> 11, 12, 13 og 14. Hvis man udelukkende vælger at bruge data, hvor MAXREFDES103 har været stabil gennem alle faserne, så efterlader dette datasæt 5 som eneste brugbare datasæt. </w:t>
       </w:r>
     </w:p>
     <w:p>
@@ -516,42 +1044,7 @@
         <w:rPr>
           <w:lang w:val="da-DK"/>
         </w:rPr>
-        <w:t xml:space="preserve">De øvrige grafer kan ses i </w:t>
-      </w:r>
-      <w:hyperlink r:id="rId7" w:history="1">
-        <w:r>
-          <w:rPr>
-            <w:rStyle w:val="Hyperlink"/>
-            <w:lang w:val="da-DK"/>
-          </w:rPr>
-          <w:t>Figurer\samlede_figurer.docx</w:t>
-        </w:r>
-      </w:hyperlink>
-      <w:r>
-        <w:rPr>
-          <w:lang w:val="da-DK"/>
-        </w:rPr>
-        <w:t>.</w:t>
-      </w:r>
-    </w:p>
-    <w:p>
-      <w:pPr>
-        <w:keepNext/>
-        <w:rPr>
-          <w:sz w:val="28"/>
-          <w:szCs w:val="28"/>
-          <w:lang w:val="da-DK"/>
-        </w:rPr>
-      </w:pPr>
-      <w:r>
-        <w:rPr>
-          <w:b/>
-          <w:bCs/>
-          <w:sz w:val="28"/>
-          <w:szCs w:val="28"/>
-          <w:lang w:val="da-DK"/>
-        </w:rPr>
-        <w:t>Overvejelser omring hvordan enighed blandt sensorer vurderes</w:t>
+        <w:t>Hovedudfordringen ligger dermed i, at finde en god måde at vurdere hvilke datasæt, der kan bruges til at vurdere stabiliseringstidspunktet og slutpulsen. Dette var simpelt hvis sensorerne var enige, men det er de kun til en hvis grad, og ikke ved alle målinger. Nogle af de spørgsmål der er dukket op er spørgsmål som:</w:t>
       </w:r>
     </w:p>
     <w:p>
@@ -560,57 +1053,23 @@
         <w:keepNext/>
         <w:numPr>
           <w:ilvl w:val="0"/>
-          <w:numId w:val="3"/>
+          <w:numId w:val="5"/>
         </w:numPr>
-        <w:ind w:left="1276" w:hanging="1210"/>
-        <w:rPr>
-          <w:lang w:val="da-DK"/>
-        </w:rPr>
-      </w:pPr>
-      <w:r>
-        <w:rPr>
-          <w:lang w:val="da-DK"/>
-        </w:rPr>
-        <w:t>HRM-pro har været mest stabil når det kommer til at give data der ligner det forventede.</w:t>
-      </w:r>
-      <w:r>
-        <w:rPr>
-          <w:lang w:val="da-DK"/>
-        </w:rPr>
-        <w:t xml:space="preserve"> </w:t>
-      </w:r>
-      <w:r>
-        <w:rPr>
-          <w:lang w:val="da-DK"/>
-        </w:rPr>
-        <w:t>Derfor bruges denne som reference, men ik</w:t>
-      </w:r>
-      <w:r>
-        <w:rPr>
-          <w:lang w:val="da-DK"/>
-        </w:rPr>
-        <w:t>ke i dens rå form. Der laves en midlet version. Denne laves som et mooving average, der ikke tidsforskyder data. Herefter skal de øvrige 3 sensorer sammenlignes med HRM-pro. Dette gøres gennem</w:t>
-      </w:r>
-      <w:r>
-        <w:rPr>
-          <w:lang w:val="da-DK"/>
-        </w:rPr>
-        <w:t xml:space="preserve"> et bland-altmann plot, der ser på, hvordan data fra de øvrige sensorer stemmer overens med HRM-pro. </w:t>
-      </w:r>
-      <w:hyperlink r:id="rId8" w:history="1">
-        <w:r>
-          <w:rPr>
-            <w:rStyle w:val="Hyperlink"/>
-            <w:lang w:val="da-DK"/>
-          </w:rPr>
-          <w:t>https://github.com/jaketmp/pyCompare</w:t>
-        </w:r>
-      </w:hyperlink>
-      <w:r>
-        <w:rPr>
-          <w:lang w:val="da-DK"/>
-        </w:rPr>
-        <w:t xml:space="preserve">. Det er stadig ikke helt løst hvordan man ser den tidslige sammenhæng. Derudover skal der også laves et tjek på, om differencerne er normafordelte. </w:t>
+        <w:rPr>
+          <w:lang w:val="da-DK"/>
+        </w:rPr>
+      </w:pPr>
+      <w:r>
+        <w:rPr>
+          <w:lang w:val="da-DK"/>
+        </w:rPr>
+        <w:t xml:space="preserve">Kan man overhovedet sige, at musikken har ligget 2% under pulsen, </w:t>
+      </w:r>
+      <w:r>
+        <w:rPr>
+          <w:lang w:val="da-DK"/>
+        </w:rPr>
+        <w:t xml:space="preserve">når data fra MAXREFDES103 starter med at stige, før pulsen falder. Et eksempel på dette er Fase 1 i figur 2. </w:t>
       </w:r>
     </w:p>
     <w:p>
@@ -619,30 +1078,59 @@
         <w:keepNext/>
         <w:numPr>
           <w:ilvl w:val="0"/>
-          <w:numId w:val="3"/>
+          <w:numId w:val="5"/>
         </w:numPr>
-        <w:ind w:left="1276" w:hanging="1210"/>
-        <w:rPr>
-          <w:lang w:val="da-DK"/>
-        </w:rPr>
-      </w:pPr>
-      <w:r>
-        <w:rPr>
-          <w:lang w:val="da-DK"/>
-        </w:rPr>
-        <w:t>Lave et gennemsnit af de sensorer der har den forventede karakteristik, og ud fra dette lave en vurdering</w:t>
-      </w:r>
-      <w:r>
-        <w:rPr>
-          <w:lang w:val="da-DK"/>
-        </w:rPr>
-        <w:t xml:space="preserve"> magen til mulighed 1</w:t>
-      </w:r>
-      <w:r>
-        <w:rPr>
-          <w:lang w:val="da-DK"/>
-        </w:rPr>
-        <w:t xml:space="preserve">. </w:t>
+        <w:rPr>
+          <w:lang w:val="da-DK"/>
+        </w:rPr>
+      </w:pPr>
+      <w:r>
+        <w:rPr>
+          <w:lang w:val="da-DK"/>
+        </w:rPr>
+        <w:t>Giver det mening at vurdere stabiliseringstid og slutpuls ud fra HRM-Pro data, når den dynam</w:t>
+      </w:r>
+      <w:r>
+        <w:rPr>
+          <w:lang w:val="da-DK"/>
+        </w:rPr>
+        <w:t>i</w:t>
+      </w:r>
+      <w:r>
+        <w:rPr>
+          <w:lang w:val="da-DK"/>
+        </w:rPr>
+        <w:t>ske musik er styret af MAXREFDES103, selvom man kun bruger</w:t>
+      </w:r>
+      <w:r>
+        <w:rPr>
+          <w:lang w:val="da-DK"/>
+        </w:rPr>
+        <w:t xml:space="preserve"> de</w:t>
+      </w:r>
+      <w:r>
+        <w:rPr>
+          <w:lang w:val="da-DK"/>
+        </w:rPr>
+        <w:t xml:space="preserve"> datasæt, hvor MAXREFDES103 har givet data, med den forventede karakteristik i den dy</w:t>
+      </w:r>
+      <w:r>
+        <w:rPr>
+          <w:lang w:val="da-DK"/>
+        </w:rPr>
+        <w:t>n</w:t>
+      </w:r>
+      <w:r>
+        <w:rPr>
+          <w:lang w:val="da-DK"/>
+        </w:rPr>
+        <w:t>amiske periode</w:t>
+      </w:r>
+      <w:r>
+        <w:rPr>
+          <w:lang w:val="da-DK"/>
+        </w:rPr>
+        <w:t>?</w:t>
       </w:r>
     </w:p>
     <w:p>
@@ -651,41 +1139,21 @@
         <w:keepNext/>
         <w:numPr>
           <w:ilvl w:val="0"/>
-          <w:numId w:val="3"/>
+          <w:numId w:val="5"/>
         </w:numPr>
-        <w:ind w:left="1276" w:hanging="1210"/>
-        <w:rPr>
-          <w:lang w:val="da-DK"/>
-        </w:rPr>
-      </w:pPr>
-      <w:r>
-        <w:rPr>
-          <w:lang w:val="da-DK"/>
-        </w:rPr>
-        <w:t xml:space="preserve">Lave en lineær regression på data, og se om hældningskoefficienten er 1 og hvad r-værdien er. </w:t>
-      </w:r>
-    </w:p>
-    <w:p>
-      <w:pPr>
-        <w:keepNext/>
-        <w:rPr>
-          <w:lang w:val="da-DK"/>
-        </w:rPr>
-      </w:pPr>
-      <w:r>
-        <w:rPr>
-          <w:lang w:val="da-DK"/>
-        </w:rPr>
-        <w:t xml:space="preserve">Forud for dette skal data allignes, så der er lige så mange data i alle sættende. Det betyder, at HRM-pro skal </w:t>
-      </w:r>
-      <w:r>
-        <w:rPr>
-          <w:lang w:val="da-DK"/>
-        </w:rPr>
-        <w:t>5-dobles og empatica skal 4 doples</w:t>
+        <w:rPr>
+          <w:lang w:val="da-DK"/>
+        </w:rPr>
+      </w:pPr>
+      <w:r>
+        <w:rPr>
+          <w:lang w:val="da-DK"/>
+        </w:rPr>
+        <w:t xml:space="preserve">Maxrefdes103 er ofte forsinket i forhold til HRM-Pro, hvilket kan betyde, at når musikkens tempo har ligget 2% under pulsen fra MAXREFDES103, så har den måske ligget nogle procenter over den virkelige puls. Hvordan forholder vi os til det? </w:t>
       </w:r>
     </w:p>
     <w:sectPr>
+      <w:footerReference w:type="default" r:id="rId9"/>
       <w:pgSz w:w="11906" w:h="16838"/>
       <w:pgMar w:top="1701" w:right="1134" w:bottom="1701" w:left="1134" w:header="708" w:footer="708" w:gutter="0"/>
       <w:cols w:space="708"/>
@@ -695,9 +1163,276 @@
 </w:document>
 </file>
 
+<file path=word/endnotes.xml><?xml version="1.0" encoding="utf-8"?>
+<w:endnotes xmlns:wpc="http://schemas.microsoft.com/office/word/2010/wordprocessingCanvas" xmlns:cx="http://schemas.microsoft.com/office/drawing/2014/chartex" xmlns:cx1="http://schemas.microsoft.com/office/drawing/2015/9/8/chartex" xmlns:cx2="http://schemas.microsoft.com/office/drawing/2015/10/21/chartex" xmlns:cx3="http://schemas.microsoft.com/office/drawing/2016/5/9/chartex" xmlns:cx4="http://schemas.microsoft.com/office/drawing/2016/5/10/chartex" xmlns:cx5="http://schemas.microsoft.com/office/drawing/2016/5/11/chartex" xmlns:cx6="http://schemas.microsoft.com/office/drawing/2016/5/12/chartex" xmlns:cx7="http://schemas.microsoft.com/office/drawing/2016/5/13/chartex" xmlns:cx8="http://schemas.microsoft.com/office/drawing/2016/5/14/chartex" xmlns:mc="http://schemas.openxmlformats.org/markup-compatibility/2006" xmlns:aink="http://schemas.microsoft.com/office/drawing/2016/ink" xmlns:am3d="http://schemas.microsoft.com/office/drawing/2017/model3d" xmlns:o="urn:schemas-microsoft-com:office:office" xmlns:r="http://schemas.openxmlformats.org/officeDocument/2006/relationships" xmlns:m="http://schemas.openxmlformats.org/officeDocument/2006/math" xmlns:v="urn:schemas-microsoft-com:vml" xmlns:wp14="http://schemas.microsoft.com/office/word/2010/wordprocessingDrawing" xmlns:wp="http://schemas.openxmlformats.org/drawingml/2006/wordprocessingDrawing" xmlns:w10="urn:schemas-microsoft-com:office:word" xmlns:w="http://schemas.openxmlformats.org/wordprocessingml/2006/main" xmlns:w14="http://schemas.microsoft.com/office/word/2010/wordml" xmlns:w15="http://schemas.microsoft.com/office/word/2012/wordml" xmlns:w16cex="http://schemas.microsoft.com/office/word/2018/wordml/cex" xmlns:w16cid="http://schemas.microsoft.com/office/word/2016/wordml/cid" xmlns:w16="http://schemas.microsoft.com/office/word/2018/wordml" xmlns:w16sdtdh="http://schemas.microsoft.com/office/word/2020/wordml/sdtdatahash" xmlns:w16se="http://schemas.microsoft.com/office/word/2015/wordml/symex" xmlns:wpg="http://schemas.microsoft.com/office/word/2010/wordprocessingGroup" xmlns:wpi="http://schemas.microsoft.com/office/word/2010/wordprocessingInk" xmlns:wne="http://schemas.microsoft.com/office/word/2006/wordml" xmlns:wps="http://schemas.microsoft.com/office/word/2010/wordprocessingShape" mc:Ignorable="w14 w15 w16se w16cid w16 w16cex w16sdtdh wp14">
+  <w:endnote w:type="separator" w:id="-1">
+    <w:p>
+      <w:pPr>
+        <w:spacing w:after="0" w:line="240" w:lineRule="auto"/>
+      </w:pPr>
+      <w:r>
+        <w:separator/>
+      </w:r>
+    </w:p>
+  </w:endnote>
+  <w:endnote w:type="continuationSeparator" w:id="0">
+    <w:p>
+      <w:pPr>
+        <w:spacing w:after="0" w:line="240" w:lineRule="auto"/>
+      </w:pPr>
+      <w:r>
+        <w:continuationSeparator/>
+      </w:r>
+    </w:p>
+  </w:endnote>
+</w:endnotes>
+</file>
+
+<file path=word/footer1.xml><?xml version="1.0" encoding="utf-8"?>
+<w:ftr xmlns:wpc="http://schemas.microsoft.com/office/word/2010/wordprocessingCanvas" xmlns:cx="http://schemas.microsoft.com/office/drawing/2014/chartex" xmlns:cx1="http://schemas.microsoft.com/office/drawing/2015/9/8/chartex" xmlns:cx2="http://schemas.microsoft.com/office/drawing/2015/10/21/chartex" xmlns:cx3="http://schemas.microsoft.com/office/drawing/2016/5/9/chartex" xmlns:cx4="http://schemas.microsoft.com/office/drawing/2016/5/10/chartex" xmlns:cx5="http://schemas.microsoft.com/office/drawing/2016/5/11/chartex" xmlns:cx6="http://schemas.microsoft.com/office/drawing/2016/5/12/chartex" xmlns:cx7="http://schemas.microsoft.com/office/drawing/2016/5/13/chartex" xmlns:cx8="http://schemas.microsoft.com/office/drawing/2016/5/14/chartex" xmlns:mc="http://schemas.openxmlformats.org/markup-compatibility/2006" xmlns:aink="http://schemas.microsoft.com/office/drawing/2016/ink" xmlns:am3d="http://schemas.microsoft.com/office/drawing/2017/model3d" xmlns:o="urn:schemas-microsoft-com:office:office" xmlns:r="http://schemas.openxmlformats.org/officeDocument/2006/relationships" xmlns:m="http://schemas.openxmlformats.org/officeDocument/2006/math" xmlns:v="urn:schemas-microsoft-com:vml" xmlns:wp14="http://schemas.microsoft.com/office/word/2010/wordprocessingDrawing" xmlns:wp="http://schemas.openxmlformats.org/drawingml/2006/wordprocessingDrawing" xmlns:w10="urn:schemas-microsoft-com:office:word" xmlns:w="http://schemas.openxmlformats.org/wordprocessingml/2006/main" xmlns:w14="http://schemas.microsoft.com/office/word/2010/wordml" xmlns:w15="http://schemas.microsoft.com/office/word/2012/wordml" xmlns:w16cex="http://schemas.microsoft.com/office/word/2018/wordml/cex" xmlns:w16cid="http://schemas.microsoft.com/office/word/2016/wordml/cid" xmlns:w16="http://schemas.microsoft.com/office/word/2018/wordml" xmlns:w16sdtdh="http://schemas.microsoft.com/office/word/2020/wordml/sdtdatahash" xmlns:w16se="http://schemas.microsoft.com/office/word/2015/wordml/symex" xmlns:wpg="http://schemas.microsoft.com/office/word/2010/wordprocessingGroup" xmlns:wpi="http://schemas.microsoft.com/office/word/2010/wordprocessingInk" xmlns:wne="http://schemas.microsoft.com/office/word/2006/wordml" xmlns:wps="http://schemas.microsoft.com/office/word/2010/wordprocessingShape" mc:Ignorable="w14 w15 w16se w16cid w16 w16cex w16sdtdh wp14">
+  <w:sdt>
+    <w:sdtPr>
+      <w:id w:val="-132719870"/>
+      <w:docPartObj>
+        <w:docPartGallery w:val="Page Numbers (Bottom of Page)"/>
+        <w:docPartUnique/>
+      </w:docPartObj>
+    </w:sdtPr>
+    <w:sdtContent>
+      <w:sdt>
+        <w:sdtPr>
+          <w:id w:val="-1769616900"/>
+          <w:docPartObj>
+            <w:docPartGallery w:val="Page Numbers (Top of Page)"/>
+            <w:docPartUnique/>
+          </w:docPartObj>
+        </w:sdtPr>
+        <w:sdtContent>
+          <w:p>
+            <w:pPr>
+              <w:pStyle w:val="Sidefod"/>
+              <w:jc w:val="right"/>
+            </w:pPr>
+            <w:r>
+              <w:t xml:space="preserve">Page </w:t>
+            </w:r>
+            <w:r>
+              <w:rPr>
+                <w:b/>
+                <w:bCs/>
+                <w:sz w:val="24"/>
+                <w:szCs w:val="24"/>
+              </w:rPr>
+              <w:fldChar w:fldCharType="begin"/>
+            </w:r>
+            <w:r>
+              <w:rPr>
+                <w:b/>
+                <w:bCs/>
+              </w:rPr>
+              <w:instrText xml:space="preserve"> PAGE </w:instrText>
+            </w:r>
+            <w:r>
+              <w:rPr>
+                <w:b/>
+                <w:bCs/>
+                <w:sz w:val="24"/>
+                <w:szCs w:val="24"/>
+              </w:rPr>
+              <w:fldChar w:fldCharType="separate"/>
+            </w:r>
+            <w:r>
+              <w:rPr>
+                <w:b/>
+                <w:bCs/>
+                <w:noProof/>
+              </w:rPr>
+              <w:t>2</w:t>
+            </w:r>
+            <w:r>
+              <w:rPr>
+                <w:b/>
+                <w:bCs/>
+                <w:sz w:val="24"/>
+                <w:szCs w:val="24"/>
+              </w:rPr>
+              <w:fldChar w:fldCharType="end"/>
+            </w:r>
+            <w:r>
+              <w:t xml:space="preserve"> of </w:t>
+            </w:r>
+            <w:r>
+              <w:rPr>
+                <w:b/>
+                <w:bCs/>
+                <w:sz w:val="24"/>
+                <w:szCs w:val="24"/>
+              </w:rPr>
+              <w:fldChar w:fldCharType="begin"/>
+            </w:r>
+            <w:r>
+              <w:rPr>
+                <w:b/>
+                <w:bCs/>
+              </w:rPr>
+              <w:instrText xml:space="preserve"> NUMPAGES  </w:instrText>
+            </w:r>
+            <w:r>
+              <w:rPr>
+                <w:b/>
+                <w:bCs/>
+                <w:sz w:val="24"/>
+                <w:szCs w:val="24"/>
+              </w:rPr>
+              <w:fldChar w:fldCharType="separate"/>
+            </w:r>
+            <w:r>
+              <w:rPr>
+                <w:b/>
+                <w:bCs/>
+                <w:noProof/>
+              </w:rPr>
+              <w:t>2</w:t>
+            </w:r>
+            <w:r>
+              <w:rPr>
+                <w:b/>
+                <w:bCs/>
+                <w:sz w:val="24"/>
+                <w:szCs w:val="24"/>
+              </w:rPr>
+              <w:fldChar w:fldCharType="end"/>
+            </w:r>
+          </w:p>
+        </w:sdtContent>
+      </w:sdt>
+    </w:sdtContent>
+  </w:sdt>
+  <w:p>
+    <w:pPr>
+      <w:pStyle w:val="Sidefod"/>
+    </w:pPr>
+  </w:p>
+</w:ftr>
+</file>
+
+<file path=word/footnotes.xml><?xml version="1.0" encoding="utf-8"?>
+<w:footnotes xmlns:wpc="http://schemas.microsoft.com/office/word/2010/wordprocessingCanvas" xmlns:cx="http://schemas.microsoft.com/office/drawing/2014/chartex" xmlns:cx1="http://schemas.microsoft.com/office/drawing/2015/9/8/chartex" xmlns:cx2="http://schemas.microsoft.com/office/drawing/2015/10/21/chartex" xmlns:cx3="http://schemas.microsoft.com/office/drawing/2016/5/9/chartex" xmlns:cx4="http://schemas.microsoft.com/office/drawing/2016/5/10/chartex" xmlns:cx5="http://schemas.microsoft.com/office/drawing/2016/5/11/chartex" xmlns:cx6="http://schemas.microsoft.com/office/drawing/2016/5/12/chartex" xmlns:cx7="http://schemas.microsoft.com/office/drawing/2016/5/13/chartex" xmlns:cx8="http://schemas.microsoft.com/office/drawing/2016/5/14/chartex" xmlns:mc="http://schemas.openxmlformats.org/markup-compatibility/2006" xmlns:aink="http://schemas.microsoft.com/office/drawing/2016/ink" xmlns:am3d="http://schemas.microsoft.com/office/drawing/2017/model3d" xmlns:o="urn:schemas-microsoft-com:office:office" xmlns:r="http://schemas.openxmlformats.org/officeDocument/2006/relationships" xmlns:m="http://schemas.openxmlformats.org/officeDocument/2006/math" xmlns:v="urn:schemas-microsoft-com:vml" xmlns:wp14="http://schemas.microsoft.com/office/word/2010/wordprocessingDrawing" xmlns:wp="http://schemas.openxmlformats.org/drawingml/2006/wordprocessingDrawing" xmlns:w10="urn:schemas-microsoft-com:office:word" xmlns:w="http://schemas.openxmlformats.org/wordprocessingml/2006/main" xmlns:w14="http://schemas.microsoft.com/office/word/2010/wordml" xmlns:w15="http://schemas.microsoft.com/office/word/2012/wordml" xmlns:w16cex="http://schemas.microsoft.com/office/word/2018/wordml/cex" xmlns:w16cid="http://schemas.microsoft.com/office/word/2016/wordml/cid" xmlns:w16="http://schemas.microsoft.com/office/word/2018/wordml" xmlns:w16sdtdh="http://schemas.microsoft.com/office/word/2020/wordml/sdtdatahash" xmlns:w16se="http://schemas.microsoft.com/office/word/2015/wordml/symex" xmlns:wpg="http://schemas.microsoft.com/office/word/2010/wordprocessingGroup" xmlns:wpi="http://schemas.microsoft.com/office/word/2010/wordprocessingInk" xmlns:wne="http://schemas.microsoft.com/office/word/2006/wordml" xmlns:wps="http://schemas.microsoft.com/office/word/2010/wordprocessingShape" mc:Ignorable="w14 w15 w16se w16cid w16 w16cex w16sdtdh wp14">
+  <w:footnote w:type="separator" w:id="-1">
+    <w:p>
+      <w:pPr>
+        <w:spacing w:after="0" w:line="240" w:lineRule="auto"/>
+      </w:pPr>
+      <w:r>
+        <w:separator/>
+      </w:r>
+    </w:p>
+  </w:footnote>
+  <w:footnote w:type="continuationSeparator" w:id="0">
+    <w:p>
+      <w:pPr>
+        <w:spacing w:after="0" w:line="240" w:lineRule="auto"/>
+      </w:pPr>
+      <w:r>
+        <w:continuationSeparator/>
+      </w:r>
+    </w:p>
+  </w:footnote>
+</w:footnotes>
+</file>
+
 <file path=word/numbering.xml><?xml version="1.0" encoding="utf-8"?>
 <w:numbering xmlns:wpc="http://schemas.microsoft.com/office/word/2010/wordprocessingCanvas" xmlns:cx="http://schemas.microsoft.com/office/drawing/2014/chartex" xmlns:cx1="http://schemas.microsoft.com/office/drawing/2015/9/8/chartex" xmlns:cx2="http://schemas.microsoft.com/office/drawing/2015/10/21/chartex" xmlns:cx3="http://schemas.microsoft.com/office/drawing/2016/5/9/chartex" xmlns:cx4="http://schemas.microsoft.com/office/drawing/2016/5/10/chartex" xmlns:cx5="http://schemas.microsoft.com/office/drawing/2016/5/11/chartex" xmlns:cx6="http://schemas.microsoft.com/office/drawing/2016/5/12/chartex" xmlns:cx7="http://schemas.microsoft.com/office/drawing/2016/5/13/chartex" xmlns:cx8="http://schemas.microsoft.com/office/drawing/2016/5/14/chartex" xmlns:mc="http://schemas.openxmlformats.org/markup-compatibility/2006" xmlns:aink="http://schemas.microsoft.com/office/drawing/2016/ink" xmlns:am3d="http://schemas.microsoft.com/office/drawing/2017/model3d" xmlns:o="urn:schemas-microsoft-com:office:office" xmlns:r="http://schemas.openxmlformats.org/officeDocument/2006/relationships" xmlns:m="http://schemas.openxmlformats.org/officeDocument/2006/math" xmlns:v="urn:schemas-microsoft-com:vml" xmlns:wp14="http://schemas.microsoft.com/office/word/2010/wordprocessingDrawing" xmlns:wp="http://schemas.openxmlformats.org/drawingml/2006/wordprocessingDrawing" xmlns:w10="urn:schemas-microsoft-com:office:word" xmlns:w="http://schemas.openxmlformats.org/wordprocessingml/2006/main" xmlns:w14="http://schemas.microsoft.com/office/word/2010/wordml" xmlns:w15="http://schemas.microsoft.com/office/word/2012/wordml" xmlns:w16cex="http://schemas.microsoft.com/office/word/2018/wordml/cex" xmlns:w16cid="http://schemas.microsoft.com/office/word/2016/wordml/cid" xmlns:w16="http://schemas.microsoft.com/office/word/2018/wordml" xmlns:w16sdtdh="http://schemas.microsoft.com/office/word/2020/wordml/sdtdatahash" xmlns:w16se="http://schemas.microsoft.com/office/word/2015/wordml/symex" xmlns:wpg="http://schemas.microsoft.com/office/word/2010/wordprocessingGroup" xmlns:wpi="http://schemas.microsoft.com/office/word/2010/wordprocessingInk" xmlns:wne="http://schemas.microsoft.com/office/word/2006/wordml" xmlns:wps="http://schemas.microsoft.com/office/word/2010/wordprocessingShape" mc:Ignorable="w14 w15 w16se w16cid w16 w16cex w16sdtdh wp14">
   <w:abstractNum w:abstractNumId="0" w15:restartNumberingAfterBreak="0">
+    <w:nsid w:val="005F5E2E"/>
+    <w:multiLevelType w:val="hybridMultilevel"/>
+    <w:tmpl w:val="A73AFE32"/>
+    <w:lvl w:ilvl="0" w:tplc="04090011">
+      <w:start w:val="1"/>
+      <w:numFmt w:val="decimal"/>
+      <w:lvlText w:val="%1)"/>
+      <w:lvlJc w:val="left"/>
+      <w:pPr>
+        <w:ind w:left="720" w:hanging="360"/>
+      </w:pPr>
+      <w:rPr>
+        <w:rFonts w:hint="default"/>
+      </w:rPr>
+    </w:lvl>
+    <w:lvl w:ilvl="1" w:tplc="04090019" w:tentative="1">
+      <w:start w:val="1"/>
+      <w:numFmt w:val="lowerLetter"/>
+      <w:lvlText w:val="%2."/>
+      <w:lvlJc w:val="left"/>
+      <w:pPr>
+        <w:ind w:left="1440" w:hanging="360"/>
+      </w:pPr>
+    </w:lvl>
+    <w:lvl w:ilvl="2" w:tplc="0409001B" w:tentative="1">
+      <w:start w:val="1"/>
+      <w:numFmt w:val="lowerRoman"/>
+      <w:lvlText w:val="%3."/>
+      <w:lvlJc w:val="right"/>
+      <w:pPr>
+        <w:ind w:left="2160" w:hanging="180"/>
+      </w:pPr>
+    </w:lvl>
+    <w:lvl w:ilvl="3" w:tplc="0409000F" w:tentative="1">
+      <w:start w:val="1"/>
+      <w:numFmt w:val="decimal"/>
+      <w:lvlText w:val="%4."/>
+      <w:lvlJc w:val="left"/>
+      <w:pPr>
+        <w:ind w:left="2880" w:hanging="360"/>
+      </w:pPr>
+    </w:lvl>
+    <w:lvl w:ilvl="4" w:tplc="04090019" w:tentative="1">
+      <w:start w:val="1"/>
+      <w:numFmt w:val="lowerLetter"/>
+      <w:lvlText w:val="%5."/>
+      <w:lvlJc w:val="left"/>
+      <w:pPr>
+        <w:ind w:left="3600" w:hanging="360"/>
+      </w:pPr>
+    </w:lvl>
+    <w:lvl w:ilvl="5" w:tplc="0409001B" w:tentative="1">
+      <w:start w:val="1"/>
+      <w:numFmt w:val="lowerRoman"/>
+      <w:lvlText w:val="%6."/>
+      <w:lvlJc w:val="right"/>
+      <w:pPr>
+        <w:ind w:left="4320" w:hanging="180"/>
+      </w:pPr>
+    </w:lvl>
+    <w:lvl w:ilvl="6" w:tplc="0409000F" w:tentative="1">
+      <w:start w:val="1"/>
+      <w:numFmt w:val="decimal"/>
+      <w:lvlText w:val="%7."/>
+      <w:lvlJc w:val="left"/>
+      <w:pPr>
+        <w:ind w:left="5040" w:hanging="360"/>
+      </w:pPr>
+    </w:lvl>
+    <w:lvl w:ilvl="7" w:tplc="04090019" w:tentative="1">
+      <w:start w:val="1"/>
+      <w:numFmt w:val="lowerLetter"/>
+      <w:lvlText w:val="%8."/>
+      <w:lvlJc w:val="left"/>
+      <w:pPr>
+        <w:ind w:left="5760" w:hanging="360"/>
+      </w:pPr>
+    </w:lvl>
+    <w:lvl w:ilvl="8" w:tplc="0409001B" w:tentative="1">
+      <w:start w:val="1"/>
+      <w:numFmt w:val="lowerRoman"/>
+      <w:lvlText w:val="%9."/>
+      <w:lvlJc w:val="right"/>
+      <w:pPr>
+        <w:ind w:left="6480" w:hanging="180"/>
+      </w:pPr>
+    </w:lvl>
+  </w:abstractNum>
+  <w:abstractNum w:abstractNumId="1" w15:restartNumberingAfterBreak="0">
     <w:nsid w:val="280D41FF"/>
     <w:multiLevelType w:val="hybridMultilevel"/>
     <w:tmpl w:val="2D849DA2"/>
@@ -809,7 +1544,7 @@
       </w:rPr>
     </w:lvl>
   </w:abstractNum>
-  <w:abstractNum w:abstractNumId="1" w15:restartNumberingAfterBreak="0">
+  <w:abstractNum w:abstractNumId="2" w15:restartNumberingAfterBreak="0">
     <w:nsid w:val="3C6E75C5"/>
     <w:multiLevelType w:val="hybridMultilevel"/>
     <w:tmpl w:val="BBAE925C"/>
@@ -898,7 +1633,7 @@
       </w:pPr>
     </w:lvl>
   </w:abstractNum>
-  <w:abstractNum w:abstractNumId="2" w15:restartNumberingAfterBreak="0">
+  <w:abstractNum w:abstractNumId="3" w15:restartNumberingAfterBreak="0">
     <w:nsid w:val="5EF2217B"/>
     <w:multiLevelType w:val="hybridMultilevel"/>
     <w:tmpl w:val="2EB4137A"/>
@@ -987,14 +1722,132 @@
       </w:pPr>
     </w:lvl>
   </w:abstractNum>
+  <w:abstractNum w:abstractNumId="4" w15:restartNumberingAfterBreak="0">
+    <w:nsid w:val="651C2D67"/>
+    <w:multiLevelType w:val="hybridMultilevel"/>
+    <w:tmpl w:val="44FCFF6E"/>
+    <w:lvl w:ilvl="0" w:tplc="9C04AA72">
+      <w:numFmt w:val="bullet"/>
+      <w:lvlText w:val="-"/>
+      <w:lvlJc w:val="left"/>
+      <w:pPr>
+        <w:ind w:left="720" w:hanging="360"/>
+      </w:pPr>
+      <w:rPr>
+        <w:rFonts w:ascii="Calibri" w:eastAsiaTheme="minorHAnsi" w:hAnsi="Calibri" w:cs="Calibri" w:hint="default"/>
+      </w:rPr>
+    </w:lvl>
+    <w:lvl w:ilvl="1" w:tplc="04090003" w:tentative="1">
+      <w:start w:val="1"/>
+      <w:numFmt w:val="bullet"/>
+      <w:lvlText w:val="o"/>
+      <w:lvlJc w:val="left"/>
+      <w:pPr>
+        <w:ind w:left="1440" w:hanging="360"/>
+      </w:pPr>
+      <w:rPr>
+        <w:rFonts w:ascii="Courier New" w:hAnsi="Courier New" w:cs="Courier New" w:hint="default"/>
+      </w:rPr>
+    </w:lvl>
+    <w:lvl w:ilvl="2" w:tplc="04090005" w:tentative="1">
+      <w:start w:val="1"/>
+      <w:numFmt w:val="bullet"/>
+      <w:lvlText w:val=""/>
+      <w:lvlJc w:val="left"/>
+      <w:pPr>
+        <w:ind w:left="2160" w:hanging="360"/>
+      </w:pPr>
+      <w:rPr>
+        <w:rFonts w:ascii="Wingdings" w:hAnsi="Wingdings" w:hint="default"/>
+      </w:rPr>
+    </w:lvl>
+    <w:lvl w:ilvl="3" w:tplc="04090001" w:tentative="1">
+      <w:start w:val="1"/>
+      <w:numFmt w:val="bullet"/>
+      <w:lvlText w:val=""/>
+      <w:lvlJc w:val="left"/>
+      <w:pPr>
+        <w:ind w:left="2880" w:hanging="360"/>
+      </w:pPr>
+      <w:rPr>
+        <w:rFonts w:ascii="Symbol" w:hAnsi="Symbol" w:hint="default"/>
+      </w:rPr>
+    </w:lvl>
+    <w:lvl w:ilvl="4" w:tplc="04090003" w:tentative="1">
+      <w:start w:val="1"/>
+      <w:numFmt w:val="bullet"/>
+      <w:lvlText w:val="o"/>
+      <w:lvlJc w:val="left"/>
+      <w:pPr>
+        <w:ind w:left="3600" w:hanging="360"/>
+      </w:pPr>
+      <w:rPr>
+        <w:rFonts w:ascii="Courier New" w:hAnsi="Courier New" w:cs="Courier New" w:hint="default"/>
+      </w:rPr>
+    </w:lvl>
+    <w:lvl w:ilvl="5" w:tplc="04090005" w:tentative="1">
+      <w:start w:val="1"/>
+      <w:numFmt w:val="bullet"/>
+      <w:lvlText w:val=""/>
+      <w:lvlJc w:val="left"/>
+      <w:pPr>
+        <w:ind w:left="4320" w:hanging="360"/>
+      </w:pPr>
+      <w:rPr>
+        <w:rFonts w:ascii="Wingdings" w:hAnsi="Wingdings" w:hint="default"/>
+      </w:rPr>
+    </w:lvl>
+    <w:lvl w:ilvl="6" w:tplc="04090001" w:tentative="1">
+      <w:start w:val="1"/>
+      <w:numFmt w:val="bullet"/>
+      <w:lvlText w:val=""/>
+      <w:lvlJc w:val="left"/>
+      <w:pPr>
+        <w:ind w:left="5040" w:hanging="360"/>
+      </w:pPr>
+      <w:rPr>
+        <w:rFonts w:ascii="Symbol" w:hAnsi="Symbol" w:hint="default"/>
+      </w:rPr>
+    </w:lvl>
+    <w:lvl w:ilvl="7" w:tplc="04090003" w:tentative="1">
+      <w:start w:val="1"/>
+      <w:numFmt w:val="bullet"/>
+      <w:lvlText w:val="o"/>
+      <w:lvlJc w:val="left"/>
+      <w:pPr>
+        <w:ind w:left="5760" w:hanging="360"/>
+      </w:pPr>
+      <w:rPr>
+        <w:rFonts w:ascii="Courier New" w:hAnsi="Courier New" w:cs="Courier New" w:hint="default"/>
+      </w:rPr>
+    </w:lvl>
+    <w:lvl w:ilvl="8" w:tplc="04090005" w:tentative="1">
+      <w:start w:val="1"/>
+      <w:numFmt w:val="bullet"/>
+      <w:lvlText w:val=""/>
+      <w:lvlJc w:val="left"/>
+      <w:pPr>
+        <w:ind w:left="6480" w:hanging="360"/>
+      </w:pPr>
+      <w:rPr>
+        <w:rFonts w:ascii="Wingdings" w:hAnsi="Wingdings" w:hint="default"/>
+      </w:rPr>
+    </w:lvl>
+  </w:abstractNum>
   <w:num w:numId="1">
-    <w:abstractNumId w:val="0"/>
+    <w:abstractNumId w:val="1"/>
   </w:num>
   <w:num w:numId="2">
+    <w:abstractNumId w:val="3"/>
+  </w:num>
+  <w:num w:numId="3">
     <w:abstractNumId w:val="2"/>
   </w:num>
-  <w:num w:numId="3">
-    <w:abstractNumId w:val="1"/>
+  <w:num w:numId="4">
+    <w:abstractNumId w:val="4"/>
+  </w:num>
+  <w:num w:numId="5">
+    <w:abstractNumId w:val="0"/>
   </w:num>
 </w:numbering>
 </file>
@@ -1478,6 +2331,62 @@
       <w:shd w:val="clear" w:color="auto" w:fill="E1DFDD"/>
     </w:rPr>
   </w:style>
+  <w:style w:type="character" w:styleId="BesgtLink">
+    <w:name w:val="FollowedHyperlink"/>
+    <w:basedOn w:val="Standardskrifttypeiafsnit"/>
+    <w:uiPriority w:val="99"/>
+    <w:semiHidden/>
+    <w:unhideWhenUsed/>
+    <w:rsid w:val="007226BB"/>
+    <w:rPr>
+      <w:color w:val="954F72" w:themeColor="followedHyperlink"/>
+      <w:u w:val="single"/>
+    </w:rPr>
+  </w:style>
+  <w:style w:type="paragraph" w:styleId="Sidehoved">
+    <w:name w:val="header"/>
+    <w:basedOn w:val="Normal"/>
+    <w:link w:val="SidehovedTegn"/>
+    <w:uiPriority w:val="99"/>
+    <w:unhideWhenUsed/>
+    <w:rsid w:val="00F036B5"/>
+    <w:pPr>
+      <w:tabs>
+        <w:tab w:val="center" w:pos="4986"/>
+        <w:tab w:val="right" w:pos="9972"/>
+      </w:tabs>
+      <w:spacing w:after="0" w:line="240" w:lineRule="auto"/>
+    </w:pPr>
+  </w:style>
+  <w:style w:type="character" w:customStyle="1" w:styleId="SidehovedTegn">
+    <w:name w:val="Sidehoved Tegn"/>
+    <w:basedOn w:val="Standardskrifttypeiafsnit"/>
+    <w:link w:val="Sidehoved"/>
+    <w:uiPriority w:val="99"/>
+    <w:rsid w:val="00F036B5"/>
+  </w:style>
+  <w:style w:type="paragraph" w:styleId="Sidefod">
+    <w:name w:val="footer"/>
+    <w:basedOn w:val="Normal"/>
+    <w:link w:val="SidefodTegn"/>
+    <w:uiPriority w:val="99"/>
+    <w:unhideWhenUsed/>
+    <w:rsid w:val="00F036B5"/>
+    <w:pPr>
+      <w:tabs>
+        <w:tab w:val="center" w:pos="4986"/>
+        <w:tab w:val="right" w:pos="9972"/>
+      </w:tabs>
+      <w:spacing w:after="0" w:line="240" w:lineRule="auto"/>
+    </w:pPr>
+  </w:style>
+  <w:style w:type="character" w:customStyle="1" w:styleId="SidefodTegn">
+    <w:name w:val="Sidefod Tegn"/>
+    <w:basedOn w:val="Standardskrifttypeiafsnit"/>
+    <w:link w:val="Sidefod"/>
+    <w:uiPriority w:val="99"/>
+    <w:rsid w:val="00F036B5"/>
+  </w:style>
 </w:styles>
 </file>
 

</xml_diff>

<commit_message>
Implementeret gmm - der skal nu om muligt rettes hvad startværdierne er
</commit_message>
<xml_diff>
--- a/Overvejelser om hvilke datasæt der er brugbare.docx
+++ b/Overvejelser om hvilke datasæt der er brugbare.docx
@@ -20,7 +20,7 @@
           <w:szCs w:val="28"/>
           <w:lang w:val="da-DK"/>
         </w:rPr>
-        <w:t>Overvejelser om hvilke datasæt der er brugbare</w:t>
+        <w:t>Overvejelser omkring validiteten i datasættene</w:t>
       </w:r>
     </w:p>
     <w:p>
@@ -135,14 +135,26 @@
         <w:rPr>
           <w:lang w:val="da-DK"/>
         </w:rPr>
-        <w:t xml:space="preserve">slutpulsen. Herefter skulle der ses på forskellen mellem de 3interventioner i både stabiliseringstid og slutpulsen.  Hypotesen er, at den dynamiske musik sænker pulsen hurtigere og til et lavere niveau. </w:t>
+        <w:t>slutpulsen. Herefter skulle der ses på forskellen mellem de 3</w:t>
+      </w:r>
+      <w:r>
+        <w:rPr>
+          <w:lang w:val="da-DK"/>
+        </w:rPr>
+        <w:t xml:space="preserve"> </w:t>
+      </w:r>
+      <w:r>
+        <w:rPr>
+          <w:lang w:val="da-DK"/>
+        </w:rPr>
+        <w:t xml:space="preserve">interventioner i både stabiliseringstid og slutpulsen.  Hypotesen er, at den dynamiske musik sænker pulsen hurtigere og til et lavere niveau. </w:t>
       </w:r>
       <w:r>
         <w:rPr>
           <w:lang w:val="da-DK"/>
         </w:rPr>
         <w:br/>
-        <w:t xml:space="preserve">For at forsøget har kunnet lade sig gøre skulle, var det essentielt at kunne tilgå en realtidspuls. Flere </w:t>
+        <w:t xml:space="preserve">For at forsøget har kunnet lade sig gøre, var det essentielt at kunne tilgå en realtidspuls. Flere </w:t>
       </w:r>
       <w:proofErr w:type="spellStart"/>
       <w:r>
@@ -194,7 +206,19 @@
         <w:rPr>
           <w:lang w:val="da-DK"/>
         </w:rPr>
-        <w:t xml:space="preserve"> kaldet MAXREFDS103. Dette er et armbånd der bruger PPG metoden til at beregne data som RR-værdier, HR ogSPO</w:t>
+        <w:t xml:space="preserve"> kaldet MAXREFDS103. Dette er et armbånd der bruger PPG metoden til at beregne data som RR-værdier, HR og</w:t>
+      </w:r>
+      <w:r>
+        <w:rPr>
+          <w:lang w:val="da-DK"/>
+        </w:rPr>
+        <w:t xml:space="preserve"> </w:t>
+      </w:r>
+      <w:r>
+        <w:rPr>
+          <w:lang w:val="da-DK"/>
+        </w:rPr>
+        <w:t>SPO</w:t>
       </w:r>
       <w:r>
         <w:rPr>
@@ -255,6 +279,20 @@
     </w:p>
     <w:p>
       <w:pPr>
+        <w:rPr>
+          <w:lang w:val="da-DK"/>
+        </w:rPr>
+      </w:pPr>
+      <w:r>
+        <w:rPr>
+          <w:highlight w:val="red"/>
+          <w:lang w:val="da-DK"/>
+        </w:rPr>
+        <w:t>Beskrivelse af hvordan data er samlet op og ”Klippet ud” I fasebidder</w:t>
+      </w:r>
+    </w:p>
+    <w:p>
+      <w:pPr>
         <w:keepNext/>
         <w:spacing w:after="0"/>
         <w:rPr>
@@ -304,7 +342,7 @@
         <w:rPr>
           <w:lang w:val="da-DK"/>
         </w:rPr>
-        <w:t>opmærksom på 2. aksen, der er forskellig for hver individuel fase, autoskalleret efter max og minimum puls i datasættene</w:t>
+        <w:t>opmærksom på 2. aksen, der er forskellig for hver individuel fase, autoskaleret efter max og minimum puls i datasættene</w:t>
       </w:r>
     </w:p>
     <w:p>
@@ -367,7 +405,19 @@
         <w:rPr>
           <w:lang w:val="da-DK"/>
         </w:rPr>
-        <w:t>. Det er forventet at pulsen går fra høj til lav</w:t>
+        <w:t>. Det er forventet</w:t>
+      </w:r>
+      <w:r>
+        <w:rPr>
+          <w:lang w:val="da-DK"/>
+        </w:rPr>
+        <w:t>,</w:t>
+      </w:r>
+      <w:r>
+        <w:rPr>
+          <w:lang w:val="da-DK"/>
+        </w:rPr>
+        <w:t xml:space="preserve"> at pulsen går fra høj til lav</w:t>
       </w:r>
       <w:r>
         <w:rPr>
@@ -460,6 +510,7 @@
           <w:noProof/>
           <w:lang w:val="da-DK"/>
         </w:rPr>
+        <w:lastRenderedPageBreak/>
         <w:drawing>
           <wp:inline distT="0" distB="0" distL="0" distR="0" wp14:anchorId="7BE005A7" wp14:editId="2EF5223B">
             <wp:extent cx="4468381" cy="1996576"/>
@@ -570,7 +621,6 @@
         <w:rPr>
           <w:lang w:val="da-DK"/>
         </w:rPr>
-        <w:lastRenderedPageBreak/>
         <w:t>Ser man grafisk på de opsamlede data er dette ikke altid tilfælde</w:t>
       </w:r>
       <w:r>
@@ -591,7 +641,20 @@
         <w:rPr>
           <w:lang w:val="da-DK"/>
         </w:rPr>
-        <w:t xml:space="preserve">, HRM-Pro, men desværre meget vekslende med MAXREFDES103. Dette er uheldigt, da tempoet i musikken styres af MAXREFDES103. Dette betyder, at vi i mange tilfælde ikke kan bruge MAXREFDES103 data til vurdering af stabilitetstidspunkt, da pulsen ikke altid kommer op i et højt niveau. Et eksempel på dette ses i figur 2. </w:t>
+        <w:t xml:space="preserve">, HRM-Pro, men desværre meget vekslende med MAXREFDES103. </w:t>
+      </w:r>
+      <w:r>
+        <w:rPr>
+          <w:highlight w:val="yellow"/>
+          <w:lang w:val="da-DK"/>
+        </w:rPr>
+        <w:t>Dette er uheldigt, da tempoet i musikken styres af MAXREFDES103</w:t>
+      </w:r>
+      <w:r>
+        <w:rPr>
+          <w:lang w:val="da-DK"/>
+        </w:rPr>
+        <w:t xml:space="preserve">. Dette betyder, at vi i mange tilfælde ikke kan bruge MAXREFDES103 data til vurdering af stabilitetstidspunkt, da pulsen ikke altid kommer op i et højt niveau. Et eksempel på dette ses i figur 2. </w:t>
       </w:r>
       <w:r>
         <w:rPr>
@@ -719,7 +782,7 @@
           <w:bCs/>
           <w:lang w:val="da-DK"/>
         </w:rPr>
-        <w:t>Udfordringen og mulige forslag</w:t>
+        <w:t>Udfordringe</w:t>
       </w:r>
       <w:r>
         <w:rPr>
@@ -727,6 +790,22 @@
           <w:bCs/>
           <w:lang w:val="da-DK"/>
         </w:rPr>
+        <w:t>r</w:t>
+      </w:r>
+      <w:r>
+        <w:rPr>
+          <w:b/>
+          <w:bCs/>
+          <w:lang w:val="da-DK"/>
+        </w:rPr>
+        <w:t xml:space="preserve"> og mulige forslag</w:t>
+      </w:r>
+      <w:r>
+        <w:rPr>
+          <w:b/>
+          <w:bCs/>
+          <w:lang w:val="da-DK"/>
+        </w:rPr>
         <w:br/>
       </w:r>
       <w:r>
@@ -895,6 +974,7 @@
         <w:rPr>
           <w:lang w:val="da-DK"/>
         </w:rPr>
+        <w:lastRenderedPageBreak/>
         <w:t>er</w:t>
       </w:r>
       <w:r>
@@ -937,13 +1017,18 @@
         <w:rPr>
           <w:lang w:val="da-DK"/>
         </w:rPr>
-        <w:t xml:space="preserve">. Da MAXREFDES103 </w:t>
-      </w:r>
-      <w:r>
-        <w:rPr>
-          <w:lang w:val="da-DK"/>
-        </w:rPr>
-        <w:lastRenderedPageBreak/>
+        <w:t>. Da MAXREFDES103</w:t>
+      </w:r>
+      <w:r>
+        <w:rPr>
+          <w:lang w:val="da-DK"/>
+        </w:rPr>
+        <w:t xml:space="preserve"> </w:t>
+      </w:r>
+      <w:r>
+        <w:rPr>
+          <w:lang w:val="da-DK"/>
+        </w:rPr>
         <w:t>og HRM-Pro er</w:t>
       </w:r>
       <w:r>
@@ -993,6 +1078,12 @@
           <w:lang w:val="da-DK"/>
         </w:rPr>
         <w:t xml:space="preserve">baggrund af dette data. </w:t>
+      </w:r>
+      <w:r>
+        <w:rPr>
+          <w:lang w:val="da-DK"/>
+        </w:rPr>
+        <w:t xml:space="preserve"> </w:t>
       </w:r>
     </w:p>
     <w:p>
@@ -1151,6 +1242,14 @@
         </w:rPr>
         <w:t xml:space="preserve">Maxrefdes103 er ofte forsinket i forhold til HRM-Pro, hvilket kan betyde, at når musikkens tempo har ligget 2% under pulsen fra MAXREFDES103, så har den måske ligget nogle procenter over den virkelige puls. Hvordan forholder vi os til det? </w:t>
       </w:r>
+    </w:p>
+    <w:p>
+      <w:pPr>
+        <w:keepNext/>
+        <w:rPr>
+          <w:lang w:val="da-DK"/>
+        </w:rPr>
+      </w:pPr>
     </w:p>
     <w:sectPr>
       <w:footerReference w:type="default" r:id="rId9"/>

</xml_diff>

<commit_message>
færdigimplementeret med midling 10 sek
</commit_message>
<xml_diff>
--- a/Overvejelser om hvilke datasæt der er brugbare.docx
+++ b/Overvejelser om hvilke datasæt der er brugbare.docx
@@ -73,31 +73,7 @@
         <w:rPr>
           <w:lang w:val="da-DK"/>
         </w:rPr>
-        <w:t xml:space="preserve">stilhed, statisk lyd stimuli og </w:t>
-      </w:r>
-      <w:r>
-        <w:rPr>
-          <w:lang w:val="da-DK"/>
-        </w:rPr>
-        <w:t>dynamisk lyd</w:t>
-      </w:r>
-      <w:r>
-        <w:rPr>
-          <w:lang w:val="da-DK"/>
-        </w:rPr>
-        <w:t xml:space="preserve"> </w:t>
-      </w:r>
-      <w:r>
-        <w:rPr>
-          <w:lang w:val="da-DK"/>
-        </w:rPr>
-        <w:t>stimuli</w:t>
-      </w:r>
-      <w:r>
-        <w:rPr>
-          <w:lang w:val="da-DK"/>
-        </w:rPr>
-        <w:t xml:space="preserve">. Lyden er dynamisk på den måde, at den har et tempo på 2% under pulsens </w:t>
+        <w:t xml:space="preserve">stilhed, statisk lyd stimuli og dynamisk lyd stimuli. Lyden er dynamisk på den måde, at den har et tempo på 2% under pulsens </w:t>
       </w:r>
       <w:proofErr w:type="spellStart"/>
       <w:r>
@@ -285,10 +261,121 @@
       </w:pPr>
       <w:r>
         <w:rPr>
-          <w:highlight w:val="red"/>
-          <w:lang w:val="da-DK"/>
-        </w:rPr>
-        <w:t>Beskrivelse af hvordan data er samlet op og ”Klippet ud” I fasebidder</w:t>
+          <w:lang w:val="da-DK"/>
+        </w:rPr>
+        <w:t xml:space="preserve">Under forsøget er der samlet data fra 4 sensorer, herunder 3 håndledsmålere (MAXREFDES103, </w:t>
+      </w:r>
+      <w:proofErr w:type="spellStart"/>
+      <w:r>
+        <w:rPr>
+          <w:lang w:val="da-DK"/>
+        </w:rPr>
+        <w:t>Empatica</w:t>
+      </w:r>
+      <w:proofErr w:type="spellEnd"/>
+      <w:r>
+        <w:rPr>
+          <w:lang w:val="da-DK"/>
+        </w:rPr>
+        <w:t xml:space="preserve"> E4 og Garmin </w:t>
+      </w:r>
+      <w:proofErr w:type="spellStart"/>
+      <w:r>
+        <w:rPr>
+          <w:lang w:val="da-DK"/>
+        </w:rPr>
+        <w:t>Forerunner</w:t>
+      </w:r>
+      <w:proofErr w:type="spellEnd"/>
+      <w:r>
+        <w:rPr>
+          <w:lang w:val="da-DK"/>
+        </w:rPr>
+        <w:t xml:space="preserve"> 45), der bruger </w:t>
+      </w:r>
+      <w:proofErr w:type="spellStart"/>
+      <w:r>
+        <w:rPr>
+          <w:lang w:val="da-DK"/>
+        </w:rPr>
+        <w:t>ppg</w:t>
+      </w:r>
+      <w:proofErr w:type="spellEnd"/>
+      <w:r>
+        <w:rPr>
+          <w:lang w:val="da-DK"/>
+        </w:rPr>
+        <w:t xml:space="preserve"> som målemetode, og en </w:t>
+      </w:r>
+      <w:proofErr w:type="spellStart"/>
+      <w:r>
+        <w:rPr>
+          <w:lang w:val="da-DK"/>
+        </w:rPr>
+        <w:t>brysstrap</w:t>
+      </w:r>
+      <w:proofErr w:type="spellEnd"/>
+      <w:r>
+        <w:rPr>
+          <w:lang w:val="da-DK"/>
+        </w:rPr>
+        <w:t xml:space="preserve"> (HRM-Pro) der bruger EKG som målemetode. Dataopsamlingen fra </w:t>
+      </w:r>
+      <w:proofErr w:type="spellStart"/>
+      <w:r>
+        <w:rPr>
+          <w:lang w:val="da-DK"/>
+        </w:rPr>
+        <w:t>Empatica</w:t>
+      </w:r>
+      <w:proofErr w:type="spellEnd"/>
+      <w:r>
+        <w:rPr>
+          <w:lang w:val="da-DK"/>
+        </w:rPr>
+        <w:t xml:space="preserve">, </w:t>
+      </w:r>
+      <w:proofErr w:type="spellStart"/>
+      <w:r>
+        <w:rPr>
+          <w:lang w:val="da-DK"/>
+        </w:rPr>
+        <w:t>Forerunner</w:t>
+      </w:r>
+      <w:proofErr w:type="spellEnd"/>
+      <w:r>
+        <w:rPr>
+          <w:lang w:val="da-DK"/>
+        </w:rPr>
+        <w:t xml:space="preserve"> 45 og HRM-Pro begynder inden baselineoptagelsen begynder, og fortsætter kontinuerligt gennem hele forsøget. Dataopsamlingen fra MAXREFDES103 startes for hver fase (fase 0, 1, 2 og 3) og fungerer på denne måde også som tidsindikator for, hvornår en ny fase starter. For at sammenligne data skal data fra de 4 faser trækkes ud. Dette gøres ved at klippe data fra HRM-Pro, </w:t>
+      </w:r>
+      <w:proofErr w:type="spellStart"/>
+      <w:r>
+        <w:rPr>
+          <w:lang w:val="da-DK"/>
+        </w:rPr>
+        <w:t>Empatica</w:t>
+      </w:r>
+      <w:proofErr w:type="spellEnd"/>
+      <w:r>
+        <w:rPr>
+          <w:lang w:val="da-DK"/>
+        </w:rPr>
+        <w:t xml:space="preserve"> og </w:t>
+      </w:r>
+      <w:proofErr w:type="spellStart"/>
+      <w:r>
+        <w:rPr>
+          <w:lang w:val="da-DK"/>
+        </w:rPr>
+        <w:t>Forerunner</w:t>
+      </w:r>
+      <w:proofErr w:type="spellEnd"/>
+      <w:r>
+        <w:rPr>
+          <w:lang w:val="da-DK"/>
+        </w:rPr>
+        <w:t>, så der fås bidder svarende til længden af faserne. Grænsen for, hvornår data skal bruges findes via timestamps fra MAXREFDES103.</w:t>
       </w:r>
     </w:p>
     <w:p>
@@ -324,25 +411,7 @@
         <w:rPr>
           <w:lang w:val="da-DK"/>
         </w:rPr>
-        <w:t xml:space="preserve"> Alle figurer viser data af interventionsperioden, og dermed ikke pulsdata fra selve stresstesten. Data i figurerne viser altså udelukkende pulsudviklingen fra stresstesten er afsluttet, og forsøgspersonen sætter sig i en stol med høretelefoner på. </w:t>
-      </w:r>
-      <w:r>
-        <w:rPr>
-          <w:lang w:val="da-DK"/>
-        </w:rPr>
-        <w:t xml:space="preserve">For alle figurer gøres </w:t>
-      </w:r>
-      <w:r>
-        <w:rPr>
-          <w:lang w:val="da-DK"/>
-        </w:rPr>
-        <w:t xml:space="preserve">også </w:t>
-      </w:r>
-      <w:r>
-        <w:rPr>
-          <w:lang w:val="da-DK"/>
-        </w:rPr>
-        <w:t>opmærksom på 2. aksen, der er forskellig for hver individuel fase, autoskaleret efter max og minimum puls i datasættene</w:t>
+        <w:t xml:space="preserve"> Alle figurer viser data af interventionsperioden, og dermed ikke pulsdata fra selve stresstesten. Data i figurerne viser altså udelukkende pulsudviklingen fra stresstesten er afsluttet, og forsøgspersonen sætter sig i en stol med høretelefoner på. For alle figurer gøres også opmærksom på 2. aksen, der er forskellig for hver individuel fase, autoskaleret efter max og minimum puls i datasættene</w:t>
       </w:r>
     </w:p>
     <w:p>
@@ -645,16 +714,15 @@
       </w:r>
       <w:r>
         <w:rPr>
-          <w:highlight w:val="yellow"/>
-          <w:lang w:val="da-DK"/>
-        </w:rPr>
-        <w:t>Dette er uheldigt, da tempoet i musikken styres af MAXREFDES103</w:t>
-      </w:r>
-      <w:r>
-        <w:rPr>
-          <w:lang w:val="da-DK"/>
-        </w:rPr>
-        <w:t xml:space="preserve">. Dette betyder, at vi i mange tilfælde ikke kan bruge MAXREFDES103 data til vurdering af stabilitetstidspunkt, da pulsen ikke altid kommer op i et højt niveau. Et eksempel på dette ses i figur 2. </w:t>
+          <w:lang w:val="da-DK"/>
+        </w:rPr>
+        <w:t>Dette er uheldigt, da tempoet i musikken styres af MAXREFDES103.</w:t>
+      </w:r>
+      <w:r>
+        <w:rPr>
+          <w:lang w:val="da-DK"/>
+        </w:rPr>
+        <w:t xml:space="preserve"> Dette betyder, at vi i mange tilfælde ikke kan bruge MAXREFDES103 data til vurdering af stabilitetstidspunkt, da pulsen ikke altid kommer op i et højt niveau. Et eksempel på dette ses i figur 2. </w:t>
       </w:r>
       <w:r>
         <w:rPr>
@@ -674,7 +742,7 @@
           <w:lang w:val="da-DK"/>
         </w:rPr>
         <w:drawing>
-          <wp:inline distT="0" distB="0" distL="0" distR="0" wp14:anchorId="0F2E73E3" wp14:editId="5E3276B5">
+          <wp:inline distT="0" distB="0" distL="0" distR="0" wp14:anchorId="0F2E73E3" wp14:editId="5A1F766E">
             <wp:extent cx="6109970" cy="2986336"/>
             <wp:effectExtent l="0" t="0" r="5080" b="5080"/>
             <wp:docPr id="2" name="Billede 2"/>
@@ -685,12 +753,12 @@
               <a:graphicData uri="http://schemas.openxmlformats.org/drawingml/2006/picture">
                 <pic:pic xmlns:pic="http://schemas.openxmlformats.org/drawingml/2006/picture">
                   <pic:nvPicPr>
-                    <pic:cNvPr id="0" name="Picture 2"/>
+                    <pic:cNvPr id="2" name="Billede 2"/>
                     <pic:cNvPicPr>
                       <a:picLocks noChangeAspect="1" noChangeArrowheads="1"/>
                     </pic:cNvPicPr>
                   </pic:nvPicPr>
-                  <pic:blipFill rotWithShape="1">
+                  <pic:blipFill>
                     <a:blip r:embed="rId8" cstate="print">
                       <a:extLst>
                         <a:ext uri="{28A0092B-C50C-407E-A947-70E740481C1C}">
@@ -698,8 +766,10 @@
                         </a:ext>
                       </a:extLst>
                     </a:blip>
-                    <a:srcRect b="2247"/>
-                    <a:stretch/>
+                    <a:srcRect t="1124" b="1124"/>
+                    <a:stretch>
+                      <a:fillRect/>
+                    </a:stretch>
                   </pic:blipFill>
                   <pic:spPr bwMode="auto">
                     <a:xfrm>
@@ -1297,6 +1367,7 @@
         <w:docPartUnique/>
       </w:docPartObj>
     </w:sdtPr>
+    <w:sdtEndPr/>
     <w:sdtContent>
       <w:sdt>
         <w:sdtPr>
@@ -1306,6 +1377,7 @@
             <w:docPartUnique/>
           </w:docPartObj>
         </w:sdtPr>
+        <w:sdtEndPr/>
         <w:sdtContent>
           <w:p>
             <w:pPr>

</xml_diff>